<commit_message>
Moving from AQL 7.x to 8.x.
</commit_message>
<xml_diff>
--- a/tests/org.obeonetwork.m2doc.rcptt/resources/From HTTP/m2doc.http/asImage-expected.docx
+++ b/tests/org.obeonetwork.m2doc.rcptt/resources/From HTTP/m2doc.http/asImage-expected.docx
@@ -24,7 +24,7 @@
         <w:t/>
         <w:drawing>
           <wp:inline distT="0" distR="0" distB="0" distL="0">
-            <wp:extent cx="2489200" cy="685800"/>
+            <wp:extent cx="3149600" cy="685800"/>
             <wp:docPr id="0" name="Drawing 0" descr="https://www.m2doc.org/images/logo_M2Doc.png"/>
             <a:graphic xmlns:a="http://schemas.openxmlformats.org/drawingml/2006/main">
               <a:graphicData uri="http://schemas.openxmlformats.org/drawingml/2006/picture">
@@ -44,7 +44,7 @@
                   <pic:spPr>
                     <a:xfrm>
                       <a:off x="0" y="0"/>
-                      <a:ext cx="2489200" cy="685800"/>
+                      <a:ext cx="3149600" cy="685800"/>
                     </a:xfrm>
                     <a:prstGeom prst="rect">
                       <a:avLst/>

</xml_diff>